<commit_message>
Builded Dependencies, Aded 2 programs
</commit_message>
<xml_diff>
--- a/doc/Pres.docx
+++ b/doc/Pres.docx
@@ -9,11 +9,63 @@
           <w:b/>
         </w:rPr>
       </w:pPr>
+      <w:proofErr w:type="spellStart"/>
       <w:r>
         <w:rPr>
           <w:b/>
         </w:rPr>
-        <w:t>Ce este o aplicatie distribuita?</w:t>
+        <w:t>Ce</w:t>
+      </w:r>
+      <w:proofErr w:type="spellEnd"/>
+      <w:r>
+        <w:rPr>
+          <w:b/>
+        </w:rPr>
+        <w:t xml:space="preserve"> </w:t>
+      </w:r>
+      <w:proofErr w:type="spellStart"/>
+      <w:proofErr w:type="gramStart"/>
+      <w:r>
+        <w:rPr>
+          <w:b/>
+        </w:rPr>
+        <w:t>este</w:t>
+      </w:r>
+      <w:proofErr w:type="spellEnd"/>
+      <w:proofErr w:type="gramEnd"/>
+      <w:r>
+        <w:rPr>
+          <w:b/>
+        </w:rPr>
+        <w:t xml:space="preserve"> o </w:t>
+      </w:r>
+      <w:proofErr w:type="spellStart"/>
+      <w:r>
+        <w:rPr>
+          <w:b/>
+        </w:rPr>
+        <w:t>aplicatie</w:t>
+      </w:r>
+      <w:proofErr w:type="spellEnd"/>
+      <w:r>
+        <w:rPr>
+          <w:b/>
+        </w:rPr>
+        <w:t xml:space="preserve"> </w:t>
+      </w:r>
+      <w:proofErr w:type="spellStart"/>
+      <w:r>
+        <w:rPr>
+          <w:b/>
+        </w:rPr>
+        <w:t>distribuita</w:t>
+      </w:r>
+      <w:proofErr w:type="spellEnd"/>
+      <w:r>
+        <w:rPr>
+          <w:b/>
+        </w:rPr>
+        <w:t>?</w:t>
       </w:r>
     </w:p>
     <w:p>
@@ -196,18 +248,55 @@
           <w:rFonts w:cs="Helvetica"/>
           <w:color w:val="000000"/>
         </w:rPr>
-        <w:t>environment, while the server or cloud processes the data. Cloud computing can be used instead of servers or hardware to process a distributed application's data or programs. If a distributed application component goes down, it can</w:t>
-      </w:r>
-      <w:hyperlink r:id="rId8" w:history="1">
-        <w:r>
-          <w:rPr>
-            <w:rStyle w:val="Hyperlink"/>
-            <w:rFonts w:cs="Helvetica"/>
-            <w:color w:val="00B3AC"/>
-          </w:rPr>
-          <w:t>failover</w:t>
-        </w:r>
-      </w:hyperlink>
+        <w:t xml:space="preserve">environment, while the server or cloud processes the data. Cloud computing can be used instead of servers or hardware to process a distributed application's data or programs. If a distributed application component goes down, it </w:t>
+      </w:r>
+      <w:proofErr w:type="spellStart"/>
+      <w:proofErr w:type="gramStart"/>
+      <w:r>
+        <w:rPr>
+          <w:rFonts w:cs="Helvetica"/>
+          <w:color w:val="000000"/>
+        </w:rPr>
+        <w:t>can</w:t>
+      </w:r>
+      <w:proofErr w:type="gramEnd"/>
+      <w:r>
+        <w:rPr>
+          <w:rFonts w:cs="Helvetica"/>
+          <w:color w:val="000000"/>
+        </w:rPr>
+        <w:fldChar w:fldCharType="begin"/>
+      </w:r>
+      <w:r>
+        <w:rPr>
+          <w:rFonts w:cs="Helvetica"/>
+          <w:color w:val="000000"/>
+        </w:rPr>
+        <w:instrText xml:space="preserve"> HYPERLINK "http://searchstorage.techtarget.com/definition/failover" </w:instrText>
+      </w:r>
+      <w:r>
+        <w:rPr>
+          <w:rFonts w:cs="Helvetica"/>
+          <w:color w:val="000000"/>
+        </w:rPr>
+        <w:fldChar w:fldCharType="separate"/>
+      </w:r>
+      <w:r>
+        <w:rPr>
+          <w:rStyle w:val="Hyperlink"/>
+          <w:rFonts w:cs="Helvetica"/>
+          <w:color w:val="00B3AC"/>
+        </w:rPr>
+        <w:t>failover</w:t>
+      </w:r>
+      <w:proofErr w:type="spellEnd"/>
+      <w:r>
+        <w:rPr>
+          <w:rFonts w:cs="Helvetica"/>
+          <w:color w:val="000000"/>
+        </w:rPr>
+        <w:fldChar w:fldCharType="end"/>
+      </w:r>
       <w:r>
         <w:rPr>
           <w:rStyle w:val="apple-converted-space"/>
@@ -248,8 +337,18 @@
           <w:color w:val="000000"/>
           <w:shd w:val="clear" w:color="auto" w:fill="FFFFFF"/>
         </w:rPr>
-        <w:t>Distributed applications allow multiple users to access the apps at once. Many developers, IT professionals or enterprises choose to store distributed apps in the cloud because ofcloud's</w:t>
-      </w:r>
+        <w:t xml:space="preserve">Distributed applications allow multiple users to access the apps at once. Many developers, IT professionals or enterprises choose to store distributed apps in the cloud because </w:t>
+      </w:r>
+      <w:proofErr w:type="spellStart"/>
+      <w:r>
+        <w:rPr>
+          <w:rFonts w:cs="Helvetica"/>
+          <w:color w:val="000000"/>
+          <w:shd w:val="clear" w:color="auto" w:fill="FFFFFF"/>
+        </w:rPr>
+        <w:t>ofcloud's</w:t>
+      </w:r>
+      <w:proofErr w:type="spellEnd"/>
       <w:r>
         <w:rPr>
           <w:rStyle w:val="apple-converted-space"/>
@@ -259,7 +358,7 @@
         </w:rPr>
         <w:t> </w:t>
       </w:r>
-      <w:hyperlink r:id="rId9" w:history="1">
+      <w:hyperlink r:id="rId8" w:history="1">
         <w:r>
           <w:rPr>
             <w:rStyle w:val="Hyperlink"/>
@@ -305,12 +404,100 @@
           <w:b/>
         </w:rPr>
       </w:pPr>
+      <w:proofErr w:type="spellStart"/>
+      <w:proofErr w:type="gramStart"/>
       <w:r>
         <w:rPr>
           <w:b/>
         </w:rPr>
-        <w:t>Suportul Haskell pentru dezvoltarea aplicatiilor distribuite. Platforma Cloud Haskell.</w:t>
-      </w:r>
+        <w:t>Suportul</w:t>
+      </w:r>
+      <w:proofErr w:type="spellEnd"/>
+      <w:r>
+        <w:rPr>
+          <w:b/>
+        </w:rPr>
+        <w:t xml:space="preserve"> Haskell </w:t>
+      </w:r>
+      <w:proofErr w:type="spellStart"/>
+      <w:r>
+        <w:rPr>
+          <w:b/>
+        </w:rPr>
+        <w:t>pentru</w:t>
+      </w:r>
+      <w:proofErr w:type="spellEnd"/>
+      <w:r>
+        <w:rPr>
+          <w:b/>
+        </w:rPr>
+        <w:t xml:space="preserve"> </w:t>
+      </w:r>
+      <w:proofErr w:type="spellStart"/>
+      <w:r>
+        <w:rPr>
+          <w:b/>
+        </w:rPr>
+        <w:t>dezvoltarea</w:t>
+      </w:r>
+      <w:proofErr w:type="spellEnd"/>
+      <w:r>
+        <w:rPr>
+          <w:b/>
+        </w:rPr>
+        <w:t xml:space="preserve"> </w:t>
+      </w:r>
+      <w:proofErr w:type="spellStart"/>
+      <w:r>
+        <w:rPr>
+          <w:b/>
+        </w:rPr>
+        <w:t>aplicatiilor</w:t>
+      </w:r>
+      <w:proofErr w:type="spellEnd"/>
+      <w:r>
+        <w:rPr>
+          <w:b/>
+        </w:rPr>
+        <w:t xml:space="preserve"> </w:t>
+      </w:r>
+      <w:proofErr w:type="spellStart"/>
+      <w:r>
+        <w:rPr>
+          <w:b/>
+        </w:rPr>
+        <w:t>distribuite</w:t>
+      </w:r>
+      <w:proofErr w:type="spellEnd"/>
+      <w:r>
+        <w:rPr>
+          <w:b/>
+        </w:rPr>
+        <w:t>.</w:t>
+      </w:r>
+      <w:proofErr w:type="gramEnd"/>
+      <w:r>
+        <w:rPr>
+          <w:b/>
+        </w:rPr>
+        <w:t xml:space="preserve"> </w:t>
+      </w:r>
+      <w:proofErr w:type="spellStart"/>
+      <w:proofErr w:type="gramStart"/>
+      <w:r>
+        <w:rPr>
+          <w:b/>
+        </w:rPr>
+        <w:t>Platforma</w:t>
+      </w:r>
+      <w:proofErr w:type="spellEnd"/>
+      <w:r>
+        <w:rPr>
+          <w:b/>
+        </w:rPr>
+        <w:t xml:space="preserve"> Cloud Haskell.</w:t>
+      </w:r>
+      <w:proofErr w:type="gramEnd"/>
     </w:p>
     <w:p>
       <w:pPr>
@@ -335,7 +522,23 @@
           <w:rFonts w:eastAsia="Times New Roman" w:cs="Helvetica"/>
           <w:color w:val="000000" w:themeColor="text1"/>
         </w:rPr>
-        <w:t>Cloud Haskell is a set of libraries that bring Erlang-style concurrency and distribution to Haskell programs. This project is an implementation of that distributed computing interface, where processes communicate with one another through explicit message passing rather than shared memory.</w:t>
+        <w:t xml:space="preserve">Cloud Haskell is a set of libraries that bring </w:t>
+      </w:r>
+      <w:proofErr w:type="spellStart"/>
+      <w:r>
+        <w:rPr>
+          <w:rFonts w:eastAsia="Times New Roman" w:cs="Helvetica"/>
+          <w:color w:val="000000" w:themeColor="text1"/>
+        </w:rPr>
+        <w:t>Erlang</w:t>
+      </w:r>
+      <w:proofErr w:type="spellEnd"/>
+      <w:r>
+        <w:rPr>
+          <w:rFonts w:eastAsia="Times New Roman" w:cs="Helvetica"/>
+          <w:color w:val="000000" w:themeColor="text1"/>
+        </w:rPr>
+        <w:t>-style concurrency and distribution to Haskell programs. This project is an implementation of that distributed computing interface, where processes communicate with one another through explicit message passing rather than shared memory.</w:t>
       </w:r>
     </w:p>
     <w:p>
@@ -354,7 +557,7 @@
         </w:rPr>
         <w:t>Originally described by the joint </w:t>
       </w:r>
-      <w:hyperlink r:id="rId10" w:history="1">
+      <w:hyperlink r:id="rId9" w:history="1">
         <w:r>
           <w:rPr>
             <w:rFonts w:eastAsia="Times New Roman" w:cs="Helvetica"/>
@@ -551,7 +754,7 @@
           <w:color w:val="000000" w:themeColor="text1"/>
         </w:rPr>
       </w:pPr>
-      <w:hyperlink r:id="rId11" w:history="1">
+      <w:hyperlink r:id="rId10" w:history="1">
         <w:r>
           <w:rPr>
             <w:rFonts w:eastAsia="Times New Roman" w:cs="Helvetica"/>
@@ -582,7 +785,7 @@
           <w:color w:val="000000" w:themeColor="text1"/>
         </w:rPr>
       </w:pPr>
-      <w:hyperlink r:id="rId12" w:history="1">
+      <w:hyperlink r:id="rId11" w:history="1">
         <w:r>
           <w:rPr>
             <w:rFonts w:eastAsia="Times New Roman" w:cs="Helvetica"/>
@@ -613,7 +816,7 @@
           <w:color w:val="000000" w:themeColor="text1"/>
         </w:rPr>
       </w:pPr>
-      <w:hyperlink r:id="rId13" w:history="1">
+      <w:hyperlink r:id="rId12" w:history="1">
         <w:r>
           <w:rPr>
             <w:rFonts w:eastAsia="Times New Roman" w:cs="Helvetica"/>
@@ -644,7 +847,7 @@
           <w:color w:val="000000" w:themeColor="text1"/>
         </w:rPr>
       </w:pPr>
-      <w:hyperlink r:id="rId14" w:history="1">
+      <w:hyperlink r:id="rId13" w:history="1">
         <w:r>
           <w:rPr>
             <w:rFonts w:eastAsia="Times New Roman" w:cs="Helvetica"/>
@@ -667,6 +870,7 @@
         </w:rPr>
         <w:t> </w:t>
       </w:r>
+      <w:proofErr w:type="spellStart"/>
       <w:r>
         <w:rPr>
           <w:rFonts w:eastAsia="Times New Roman" w:cs="Consolas"/>
@@ -676,6 +880,7 @@
         </w:rPr>
         <w:t>Data.Dynamic</w:t>
       </w:r>
+      <w:proofErr w:type="spellEnd"/>
       <w:r>
         <w:rPr>
           <w:rFonts w:eastAsia="Times New Roman" w:cs="Helvetica"/>
@@ -697,6 +902,7 @@
         </w:rPr>
         <w:t> </w:t>
       </w:r>
+      <w:proofErr w:type="spellStart"/>
       <w:r>
         <w:rPr>
           <w:rFonts w:eastAsia="Times New Roman" w:cs="Consolas"/>
@@ -706,6 +912,7 @@
         </w:rPr>
         <w:t>Data.Typeable</w:t>
       </w:r>
+      <w:proofErr w:type="spellEnd"/>
       <w:r>
         <w:rPr>
           <w:rFonts w:eastAsia="Times New Roman" w:cs="Helvetica"/>
@@ -735,7 +942,7 @@
           <w:color w:val="000000" w:themeColor="text1"/>
         </w:rPr>
       </w:pPr>
-      <w:hyperlink r:id="rId15" w:history="1">
+      <w:hyperlink r:id="rId14" w:history="1">
         <w:r>
           <w:rPr>
             <w:rFonts w:eastAsia="Times New Roman" w:cs="Helvetica"/>
@@ -758,6 +965,7 @@
         </w:rPr>
         <w:t> </w:t>
       </w:r>
+      <w:proofErr w:type="spellStart"/>
       <w:r>
         <w:rPr>
           <w:rFonts w:eastAsia="Times New Roman" w:cs="Consolas"/>
@@ -767,6 +975,7 @@
         </w:rPr>
         <w:t>Network.Transport</w:t>
       </w:r>
+      <w:proofErr w:type="spellEnd"/>
       <w:r>
         <w:rPr>
           <w:rFonts w:eastAsia="Times New Roman" w:cs="Helvetica"/>
@@ -796,21 +1005,46 @@
           <w:color w:val="000000" w:themeColor="text1"/>
         </w:rPr>
       </w:pPr>
-      <w:hyperlink r:id="rId16" w:history="1">
+      <w:hyperlink r:id="rId15" w:history="1">
         <w:r>
           <w:rPr>
             <w:rFonts w:eastAsia="Times New Roman" w:cs="Helvetica"/>
             <w:color w:val="000000" w:themeColor="text1"/>
           </w:rPr>
-          <w:t>network-transport-tcp</w:t>
+          <w:t>network-transport-</w:t>
         </w:r>
+        <w:proofErr w:type="spellStart"/>
+        <w:r>
+          <w:rPr>
+            <w:rFonts w:eastAsia="Times New Roman" w:cs="Helvetica"/>
+            <w:color w:val="000000" w:themeColor="text1"/>
+          </w:rPr>
+          <w:t>tcp</w:t>
+        </w:r>
+        <w:proofErr w:type="spellEnd"/>
       </w:hyperlink>
       <w:r>
         <w:rPr>
           <w:rFonts w:eastAsia="Times New Roman" w:cs="Helvetica"/>
           <w:color w:val="000000" w:themeColor="text1"/>
         </w:rPr>
-        <w:t>: TCP realisation of</w:t>
+        <w:t xml:space="preserve">: TCP </w:t>
+      </w:r>
+      <w:proofErr w:type="spellStart"/>
+      <w:r>
+        <w:rPr>
+          <w:rFonts w:eastAsia="Times New Roman" w:cs="Helvetica"/>
+          <w:color w:val="000000" w:themeColor="text1"/>
+        </w:rPr>
+        <w:t>realisation</w:t>
+      </w:r>
+      <w:proofErr w:type="spellEnd"/>
+      <w:r>
+        <w:rPr>
+          <w:rFonts w:eastAsia="Times New Roman" w:cs="Helvetica"/>
+          <w:color w:val="000000" w:themeColor="text1"/>
+        </w:rPr>
+        <w:t xml:space="preserve"> of</w:t>
       </w:r>
       <w:r>
         <w:rPr>
@@ -819,6 +1053,7 @@
         </w:rPr>
         <w:t> </w:t>
       </w:r>
+      <w:proofErr w:type="spellStart"/>
       <w:r>
         <w:rPr>
           <w:rFonts w:eastAsia="Times New Roman" w:cs="Consolas"/>
@@ -828,6 +1063,7 @@
         </w:rPr>
         <w:t>Network.Transport</w:t>
       </w:r>
+      <w:proofErr w:type="spellEnd"/>
     </w:p>
     <w:p>
       <w:pPr>
@@ -843,21 +1079,46 @@
           <w:color w:val="000000" w:themeColor="text1"/>
         </w:rPr>
       </w:pPr>
-      <w:hyperlink r:id="rId17" w:history="1">
+      <w:hyperlink r:id="rId16" w:history="1">
         <w:r>
           <w:rPr>
             <w:rFonts w:eastAsia="Times New Roman" w:cs="Helvetica"/>
             <w:color w:val="000000" w:themeColor="text1"/>
           </w:rPr>
-          <w:t>network-transport-inmemory</w:t>
+          <w:t>network-transport-</w:t>
         </w:r>
+        <w:proofErr w:type="spellStart"/>
+        <w:r>
+          <w:rPr>
+            <w:rFonts w:eastAsia="Times New Roman" w:cs="Helvetica"/>
+            <w:color w:val="000000" w:themeColor="text1"/>
+          </w:rPr>
+          <w:t>inmemory</w:t>
+        </w:r>
+        <w:proofErr w:type="spellEnd"/>
       </w:hyperlink>
       <w:r>
         <w:rPr>
           <w:rFonts w:eastAsia="Times New Roman" w:cs="Helvetica"/>
           <w:color w:val="000000" w:themeColor="text1"/>
         </w:rPr>
-        <w:t>: In-memory realisation of</w:t>
+        <w:t xml:space="preserve">: In-memory </w:t>
+      </w:r>
+      <w:proofErr w:type="spellStart"/>
+      <w:r>
+        <w:rPr>
+          <w:rFonts w:eastAsia="Times New Roman" w:cs="Helvetica"/>
+          <w:color w:val="000000" w:themeColor="text1"/>
+        </w:rPr>
+        <w:t>realisation</w:t>
+      </w:r>
+      <w:proofErr w:type="spellEnd"/>
+      <w:r>
+        <w:rPr>
+          <w:rFonts w:eastAsia="Times New Roman" w:cs="Helvetica"/>
+          <w:color w:val="000000" w:themeColor="text1"/>
+        </w:rPr>
+        <w:t xml:space="preserve"> of</w:t>
       </w:r>
       <w:r>
         <w:rPr>
@@ -866,6 +1127,7 @@
         </w:rPr>
         <w:t> </w:t>
       </w:r>
+      <w:proofErr w:type="spellStart"/>
       <w:r>
         <w:rPr>
           <w:rFonts w:eastAsia="Times New Roman" w:cs="Consolas"/>
@@ -875,6 +1137,7 @@
         </w:rPr>
         <w:t>Network.Transport</w:t>
       </w:r>
+      <w:proofErr w:type="spellEnd"/>
       <w:r>
         <w:rPr>
           <w:rFonts w:eastAsia="Times New Roman" w:cs="Helvetica"/>
@@ -904,7 +1167,7 @@
           <w:color w:val="000000" w:themeColor="text1"/>
         </w:rPr>
       </w:pPr>
-      <w:hyperlink r:id="rId18" w:history="1">
+      <w:hyperlink r:id="rId17" w:history="1">
         <w:r>
           <w:rPr>
             <w:rFonts w:eastAsia="Times New Roman" w:cs="Helvetica"/>
@@ -935,14 +1198,23 @@
           <w:color w:val="000000" w:themeColor="text1"/>
         </w:rPr>
       </w:pPr>
-      <w:hyperlink r:id="rId19" w:history="1">
+      <w:hyperlink r:id="rId18" w:history="1">
         <w:r>
           <w:rPr>
             <w:rFonts w:eastAsia="Times New Roman" w:cs="Helvetica"/>
             <w:color w:val="000000" w:themeColor="text1"/>
           </w:rPr>
-          <w:t>distributed-process-simplelocalnet</w:t>
+          <w:t>distributed-process-</w:t>
         </w:r>
+        <w:proofErr w:type="spellStart"/>
+        <w:r>
+          <w:rPr>
+            <w:rFonts w:eastAsia="Times New Roman" w:cs="Helvetica"/>
+            <w:color w:val="000000" w:themeColor="text1"/>
+          </w:rPr>
+          <w:t>simplelocalnet</w:t>
+        </w:r>
+        <w:proofErr w:type="spellEnd"/>
       </w:hyperlink>
       <w:r>
         <w:rPr>
@@ -966,7 +1238,7 @@
           <w:color w:val="000000" w:themeColor="text1"/>
         </w:rPr>
       </w:pPr>
-      <w:hyperlink r:id="rId20" w:history="1">
+      <w:hyperlink r:id="rId19" w:history="1">
         <w:r>
           <w:rPr>
             <w:rFonts w:eastAsia="Times New Roman" w:cs="Helvetica"/>
@@ -1035,20 +1307,76 @@
           <w:sz w:val="22"/>
           <w:szCs w:val="22"/>
         </w:rPr>
-        <w:t>, so that the transport backend is entirely independent. In fact other projects can and do reuse the transport layer, even if they don’t use or have their own process layer (see e.g.</w:t>
-      </w:r>
-      <w:hyperlink r:id="rId21" w:history="1">
-        <w:r>
-          <w:rPr>
-            <w:rStyle w:val="Hyperlink"/>
-            <w:rFonts w:asciiTheme="minorHAnsi" w:hAnsiTheme="minorHAnsi" w:cs="Helvetica"/>
-            <w:color w:val="000000" w:themeColor="text1"/>
-            <w:sz w:val="22"/>
-            <w:szCs w:val="22"/>
-          </w:rPr>
-          <w:t>HdpH</w:t>
-        </w:r>
-      </w:hyperlink>
+        <w:t xml:space="preserve">, so that the transport backend is entirely independent. In fact other projects can and do reuse the transport layer, even if they don’t use or have their own process layer (see </w:t>
+      </w:r>
+      <w:proofErr w:type="spellStart"/>
+      <w:r>
+        <w:rPr>
+          <w:rFonts w:asciiTheme="minorHAnsi" w:hAnsiTheme="minorHAnsi" w:cs="Helvetica"/>
+          <w:color w:val="000000" w:themeColor="text1"/>
+          <w:sz w:val="22"/>
+          <w:szCs w:val="22"/>
+        </w:rPr>
+        <w:t>e.g</w:t>
+      </w:r>
+      <w:proofErr w:type="gramStart"/>
+      <w:r>
+        <w:rPr>
+          <w:rFonts w:asciiTheme="minorHAnsi" w:hAnsiTheme="minorHAnsi" w:cs="Helvetica"/>
+          <w:color w:val="000000" w:themeColor="text1"/>
+          <w:sz w:val="22"/>
+          <w:szCs w:val="22"/>
+        </w:rPr>
+        <w:t>.</w:t>
+      </w:r>
+      <w:proofErr w:type="gramEnd"/>
+      <w:r>
+        <w:rPr>
+          <w:rFonts w:asciiTheme="minorHAnsi" w:hAnsiTheme="minorHAnsi" w:cs="Helvetica"/>
+          <w:color w:val="000000" w:themeColor="text1"/>
+          <w:sz w:val="22"/>
+          <w:szCs w:val="22"/>
+        </w:rPr>
+        <w:fldChar w:fldCharType="begin"/>
+      </w:r>
+      <w:r>
+        <w:rPr>
+          <w:rFonts w:asciiTheme="minorHAnsi" w:hAnsiTheme="minorHAnsi" w:cs="Helvetica"/>
+          <w:color w:val="000000" w:themeColor="text1"/>
+          <w:sz w:val="22"/>
+          <w:szCs w:val="22"/>
+        </w:rPr>
+        <w:instrText xml:space="preserve"> HYPERLINK "http://hackage.haskell.org/package/hdph" </w:instrText>
+      </w:r>
+      <w:r>
+        <w:rPr>
+          <w:rFonts w:asciiTheme="minorHAnsi" w:hAnsiTheme="minorHAnsi" w:cs="Helvetica"/>
+          <w:color w:val="000000" w:themeColor="text1"/>
+          <w:sz w:val="22"/>
+          <w:szCs w:val="22"/>
+        </w:rPr>
+        <w:fldChar w:fldCharType="separate"/>
+      </w:r>
+      <w:r>
+        <w:rPr>
+          <w:rStyle w:val="Hyperlink"/>
+          <w:rFonts w:asciiTheme="minorHAnsi" w:hAnsiTheme="minorHAnsi" w:cs="Helvetica"/>
+          <w:color w:val="000000" w:themeColor="text1"/>
+          <w:sz w:val="22"/>
+          <w:szCs w:val="22"/>
+        </w:rPr>
+        <w:t>HdpH</w:t>
+      </w:r>
+      <w:proofErr w:type="spellEnd"/>
+      <w:r>
+        <w:rPr>
+          <w:rFonts w:asciiTheme="minorHAnsi" w:hAnsiTheme="minorHAnsi" w:cs="Helvetica"/>
+          <w:color w:val="000000" w:themeColor="text1"/>
+          <w:sz w:val="22"/>
+          <w:szCs w:val="22"/>
+        </w:rPr>
+        <w:fldChar w:fldCharType="end"/>
+      </w:r>
       <w:r>
         <w:rPr>
           <w:rFonts w:asciiTheme="minorHAnsi" w:hAnsiTheme="minorHAnsi" w:cs="Helvetica"/>
@@ -1094,7 +1422,7 @@
         </w:rPr>
         <w:t> </w:t>
       </w:r>
-      <w:hyperlink r:id="rId22" w:history="1">
+      <w:hyperlink r:id="rId20" w:history="1">
         <w:r>
           <w:rPr>
             <w:rStyle w:val="Hyperlink"/>
@@ -1125,7 +1453,7 @@
         </w:rPr>
         <w:t> </w:t>
       </w:r>
-      <w:hyperlink r:id="rId23" w:history="1">
+      <w:hyperlink r:id="rId21" w:history="1">
         <w:r>
           <w:rPr>
             <w:rStyle w:val="Hyperlink"/>
@@ -1156,18 +1484,54 @@
         </w:rPr>
         <w:t> </w:t>
       </w:r>
-      <w:hyperlink r:id="rId24" w:history="1">
-        <w:r>
-          <w:rPr>
-            <w:rStyle w:val="Hyperlink"/>
-            <w:rFonts w:asciiTheme="minorHAnsi" w:hAnsiTheme="minorHAnsi" w:cs="Helvetica"/>
-            <w:color w:val="000000" w:themeColor="text1"/>
-            <w:sz w:val="22"/>
-            <w:szCs w:val="22"/>
-          </w:rPr>
-          <w:t>ZeroMQ</w:t>
-        </w:r>
-      </w:hyperlink>
+      <w:proofErr w:type="spellStart"/>
+      <w:r>
+        <w:rPr>
+          <w:rFonts w:asciiTheme="minorHAnsi" w:hAnsiTheme="minorHAnsi" w:cs="Helvetica"/>
+          <w:color w:val="000000" w:themeColor="text1"/>
+          <w:sz w:val="22"/>
+          <w:szCs w:val="22"/>
+        </w:rPr>
+        <w:fldChar w:fldCharType="begin"/>
+      </w:r>
+      <w:r>
+        <w:rPr>
+          <w:rFonts w:asciiTheme="minorHAnsi" w:hAnsiTheme="minorHAnsi" w:cs="Helvetica"/>
+          <w:color w:val="000000" w:themeColor="text1"/>
+          <w:sz w:val="22"/>
+          <w:szCs w:val="22"/>
+        </w:rPr>
+        <w:instrText xml:space="preserve"> HYPERLINK "http://zeromq.org/" </w:instrText>
+      </w:r>
+      <w:r>
+        <w:rPr>
+          <w:rFonts w:asciiTheme="minorHAnsi" w:hAnsiTheme="minorHAnsi" w:cs="Helvetica"/>
+          <w:color w:val="000000" w:themeColor="text1"/>
+          <w:sz w:val="22"/>
+          <w:szCs w:val="22"/>
+        </w:rPr>
+        <w:fldChar w:fldCharType="separate"/>
+      </w:r>
+      <w:r>
+        <w:rPr>
+          <w:rStyle w:val="Hyperlink"/>
+          <w:rFonts w:asciiTheme="minorHAnsi" w:hAnsiTheme="minorHAnsi" w:cs="Helvetica"/>
+          <w:color w:val="000000" w:themeColor="text1"/>
+          <w:sz w:val="22"/>
+          <w:szCs w:val="22"/>
+        </w:rPr>
+        <w:t>ZeroMQ</w:t>
+      </w:r>
+      <w:proofErr w:type="spellEnd"/>
+      <w:r>
+        <w:rPr>
+          <w:rFonts w:asciiTheme="minorHAnsi" w:hAnsiTheme="minorHAnsi" w:cs="Helvetica"/>
+          <w:color w:val="000000" w:themeColor="text1"/>
+          <w:sz w:val="22"/>
+          <w:szCs w:val="22"/>
+        </w:rPr>
+        <w:fldChar w:fldCharType="end"/>
+      </w:r>
       <w:r>
         <w:rPr>
           <w:rFonts w:asciiTheme="minorHAnsi" w:hAnsiTheme="minorHAnsi" w:cs="Helvetica"/>
@@ -1187,7 +1551,7 @@
         </w:rPr>
         <w:t> </w:t>
       </w:r>
-      <w:hyperlink r:id="rId25" w:history="1">
+      <w:hyperlink r:id="rId22" w:history="1">
         <w:r>
           <w:rPr>
             <w:rStyle w:val="Hyperlink"/>
@@ -1206,7 +1570,47 @@
           <w:sz w:val="22"/>
           <w:szCs w:val="22"/>
         </w:rPr>
-        <w:t>, MVars, Unix pipes, and more. Each of these transports provides its own implementation of the</w:t>
+        <w:t xml:space="preserve">, </w:t>
+      </w:r>
+      <w:proofErr w:type="spellStart"/>
+      <w:r>
+        <w:rPr>
+          <w:rFonts w:asciiTheme="minorHAnsi" w:hAnsiTheme="minorHAnsi" w:cs="Helvetica"/>
+          <w:color w:val="000000" w:themeColor="text1"/>
+          <w:sz w:val="22"/>
+          <w:szCs w:val="22"/>
+        </w:rPr>
+        <w:t>MVars</w:t>
+      </w:r>
+      <w:proofErr w:type="spellEnd"/>
+      <w:r>
+        <w:rPr>
+          <w:rFonts w:asciiTheme="minorHAnsi" w:hAnsiTheme="minorHAnsi" w:cs="Helvetica"/>
+          <w:color w:val="000000" w:themeColor="text1"/>
+          <w:sz w:val="22"/>
+          <w:szCs w:val="22"/>
+        </w:rPr>
+        <w:t xml:space="preserve">, </w:t>
+      </w:r>
+      <w:proofErr w:type="gramStart"/>
+      <w:r>
+        <w:rPr>
+          <w:rFonts w:asciiTheme="minorHAnsi" w:hAnsiTheme="minorHAnsi" w:cs="Helvetica"/>
+          <w:color w:val="000000" w:themeColor="text1"/>
+          <w:sz w:val="22"/>
+          <w:szCs w:val="22"/>
+        </w:rPr>
+        <w:t>Unix</w:t>
+      </w:r>
+      <w:proofErr w:type="gramEnd"/>
+      <w:r>
+        <w:rPr>
+          <w:rFonts w:asciiTheme="minorHAnsi" w:hAnsiTheme="minorHAnsi" w:cs="Helvetica"/>
+          <w:color w:val="000000" w:themeColor="text1"/>
+          <w:sz w:val="22"/>
+          <w:szCs w:val="22"/>
+        </w:rPr>
+        <w:t xml:space="preserve"> pipes, and more. Each of these transports provides its own implementation of the</w:t>
       </w:r>
       <w:r>
         <w:rPr>
@@ -1218,6 +1622,7 @@
         </w:rPr>
         <w:t> </w:t>
       </w:r>
+      <w:proofErr w:type="spellStart"/>
       <w:r>
         <w:rPr>
           <w:rStyle w:val="HTMLCode"/>
@@ -1230,6 +1635,7 @@
         </w:rPr>
         <w:t>Network.Transport</w:t>
       </w:r>
+      <w:proofErr w:type="spellEnd"/>
       <w:r>
         <w:rPr>
           <w:rStyle w:val="apple-converted-space"/>
@@ -1247,7 +1653,27 @@
           <w:sz w:val="22"/>
           <w:szCs w:val="22"/>
         </w:rPr>
-        <w:t>API and provide a means of creating new connections for use within</w:t>
+        <w:t xml:space="preserve">API and </w:t>
+      </w:r>
+      <w:proofErr w:type="gramStart"/>
+      <w:r>
+        <w:rPr>
+          <w:rFonts w:asciiTheme="minorHAnsi" w:hAnsiTheme="minorHAnsi" w:cs="Helvetica"/>
+          <w:color w:val="000000" w:themeColor="text1"/>
+          <w:sz w:val="22"/>
+          <w:szCs w:val="22"/>
+        </w:rPr>
+        <w:t>provide</w:t>
+      </w:r>
+      <w:proofErr w:type="gramEnd"/>
+      <w:r>
+        <w:rPr>
+          <w:rFonts w:asciiTheme="minorHAnsi" w:hAnsiTheme="minorHAnsi" w:cs="Helvetica"/>
+          <w:color w:val="000000" w:themeColor="text1"/>
+          <w:sz w:val="22"/>
+          <w:szCs w:val="22"/>
+        </w:rPr>
+        <w:t xml:space="preserve"> a means of creating new connections for use within</w:t>
       </w:r>
       <w:r>
         <w:rPr>
@@ -1259,6 +1685,7 @@
         </w:rPr>
         <w:t> </w:t>
       </w:r>
+      <w:proofErr w:type="spellStart"/>
       <w:r>
         <w:rPr>
           <w:rStyle w:val="HTMLCode"/>
@@ -1271,6 +1698,7 @@
         </w:rPr>
         <w:t>Control.Distributed.Process</w:t>
       </w:r>
+      <w:proofErr w:type="spellEnd"/>
       <w:r>
         <w:rPr>
           <w:rFonts w:asciiTheme="minorHAnsi" w:hAnsiTheme="minorHAnsi" w:cs="Helvetica"/>
@@ -1346,7 +1774,7 @@
                     </pic:cNvPicPr>
                   </pic:nvPicPr>
                   <pic:blipFill>
-                    <a:blip r:embed="rId26">
+                    <a:blip r:embed="rId23">
                       <a:extLst>
                         <a:ext uri="{28A0092B-C50C-407E-A947-70E740481C1C}">
                           <a14:useLocalDpi xmlns:a14="http://schemas.microsoft.com/office/drawing/2010/main" val="0"/>
@@ -1447,7 +1875,7 @@
                     </pic:cNvPicPr>
                   </pic:nvPicPr>
                   <pic:blipFill>
-                    <a:blip r:embed="rId27">
+                    <a:blip r:embed="rId24">
                       <a:extLst>
                         <a:ext uri="{28A0092B-C50C-407E-A947-70E740481C1C}">
                           <a14:useLocalDpi xmlns:a14="http://schemas.microsoft.com/office/drawing/2010/main" val="0"/>
@@ -1515,6 +1943,7 @@
         </w:rPr>
         <w:t> </w:t>
       </w:r>
+      <w:proofErr w:type="spellStart"/>
       <w:r>
         <w:rPr>
           <w:rStyle w:val="HTMLCode"/>
@@ -1527,6 +1956,7 @@
         </w:rPr>
         <w:t>Control.Distributed.Process</w:t>
       </w:r>
+      <w:proofErr w:type="spellEnd"/>
       <w:r>
         <w:rPr>
           <w:rStyle w:val="apple-converted-space"/>
@@ -1566,7 +1996,27 @@
           <w:sz w:val="22"/>
           <w:szCs w:val="22"/>
         </w:rPr>
-        <w:t>The application also depends on a Cloud Haskell Backend, which provides functions to allow the initialisation of the transport layer using whatever topology might be appropriate to the application.</w:t>
+        <w:t xml:space="preserve">The application also depends on a Cloud Haskell Backend, which provides functions to allow the </w:t>
+      </w:r>
+      <w:proofErr w:type="spellStart"/>
+      <w:r>
+        <w:rPr>
+          <w:rFonts w:asciiTheme="minorHAnsi" w:hAnsiTheme="minorHAnsi" w:cs="Helvetica"/>
+          <w:color w:val="000000" w:themeColor="text1"/>
+          <w:sz w:val="22"/>
+          <w:szCs w:val="22"/>
+        </w:rPr>
+        <w:t>initialisation</w:t>
+      </w:r>
+      <w:proofErr w:type="spellEnd"/>
+      <w:r>
+        <w:rPr>
+          <w:rFonts w:asciiTheme="minorHAnsi" w:hAnsiTheme="minorHAnsi" w:cs="Helvetica"/>
+          <w:color w:val="000000" w:themeColor="text1"/>
+          <w:sz w:val="22"/>
+          <w:szCs w:val="22"/>
+        </w:rPr>
+        <w:t xml:space="preserve"> of the transport layer using whatever topology might be appropriate to the application.</w:t>
       </w:r>
     </w:p>
     <w:p>
@@ -1600,6 +2050,7 @@
         </w:rPr>
         <w:t> </w:t>
       </w:r>
+      <w:proofErr w:type="spellStart"/>
       <w:r>
         <w:rPr>
           <w:rStyle w:val="HTMLCode"/>
@@ -1619,7 +2070,17 @@
           <w:sz w:val="22"/>
           <w:szCs w:val="22"/>
         </w:rPr>
-        <w:t>directly.</w:t>
+        <w:t>directly</w:t>
+      </w:r>
+      <w:proofErr w:type="spellEnd"/>
+      <w:r>
+        <w:rPr>
+          <w:rFonts w:asciiTheme="minorHAnsi" w:hAnsiTheme="minorHAnsi" w:cs="Helvetica"/>
+          <w:color w:val="000000" w:themeColor="text1"/>
+          <w:sz w:val="22"/>
+          <w:szCs w:val="22"/>
+        </w:rPr>
+        <w:t>.</w:t>
       </w:r>
     </w:p>
     <w:p>
@@ -1653,6 +2114,7 @@
         </w:rPr>
         <w:t> </w:t>
       </w:r>
+      <w:proofErr w:type="spellStart"/>
       <w:r>
         <w:rPr>
           <w:rStyle w:val="HTMLCode"/>
@@ -1665,6 +2127,7 @@
         </w:rPr>
         <w:t>Network.Transport</w:t>
       </w:r>
+      <w:proofErr w:type="spellEnd"/>
       <w:r>
         <w:rPr>
           <w:rStyle w:val="apple-converted-space"/>
@@ -1739,6 +2202,7 @@
           <w:szCs w:val="22"/>
         </w:rPr>
       </w:pPr>
+      <w:proofErr w:type="spellStart"/>
       <w:r>
         <w:rPr>
           <w:rFonts w:asciiTheme="minorHAnsi" w:hAnsiTheme="minorHAnsi" w:cs="Helvetica"/>
@@ -1748,8 +2212,75 @@
           <w:szCs w:val="22"/>
         </w:rPr>
         <w:lastRenderedPageBreak/>
-        <w:t>Concurenta si Aplicatii Distribuite</w:t>
-      </w:r>
+        <w:t>Concurenta</w:t>
+      </w:r>
+      <w:proofErr w:type="spellEnd"/>
+      <w:r>
+        <w:rPr>
+          <w:rFonts w:asciiTheme="minorHAnsi" w:hAnsiTheme="minorHAnsi" w:cs="Helvetica"/>
+          <w:b/>
+          <w:color w:val="000000" w:themeColor="text1"/>
+          <w:sz w:val="22"/>
+          <w:szCs w:val="22"/>
+        </w:rPr>
+        <w:t xml:space="preserve"> </w:t>
+      </w:r>
+      <w:proofErr w:type="spellStart"/>
+      <w:r>
+        <w:rPr>
+          <w:rFonts w:asciiTheme="minorHAnsi" w:hAnsiTheme="minorHAnsi" w:cs="Helvetica"/>
+          <w:b/>
+          <w:color w:val="000000" w:themeColor="text1"/>
+          <w:sz w:val="22"/>
+          <w:szCs w:val="22"/>
+        </w:rPr>
+        <w:t>si</w:t>
+      </w:r>
+      <w:proofErr w:type="spellEnd"/>
+      <w:r>
+        <w:rPr>
+          <w:rFonts w:asciiTheme="minorHAnsi" w:hAnsiTheme="minorHAnsi" w:cs="Helvetica"/>
+          <w:b/>
+          <w:color w:val="000000" w:themeColor="text1"/>
+          <w:sz w:val="22"/>
+          <w:szCs w:val="22"/>
+        </w:rPr>
+        <w:t xml:space="preserve"> </w:t>
+      </w:r>
+      <w:proofErr w:type="spellStart"/>
+      <w:r>
+        <w:rPr>
+          <w:rFonts w:asciiTheme="minorHAnsi" w:hAnsiTheme="minorHAnsi" w:cs="Helvetica"/>
+          <w:b/>
+          <w:color w:val="000000" w:themeColor="text1"/>
+          <w:sz w:val="22"/>
+          <w:szCs w:val="22"/>
+        </w:rPr>
+        <w:t>Aplicatii</w:t>
+      </w:r>
+      <w:proofErr w:type="spellEnd"/>
+      <w:r>
+        <w:rPr>
+          <w:rFonts w:asciiTheme="minorHAnsi" w:hAnsiTheme="minorHAnsi" w:cs="Helvetica"/>
+          <w:b/>
+          <w:color w:val="000000" w:themeColor="text1"/>
+          <w:sz w:val="22"/>
+          <w:szCs w:val="22"/>
+        </w:rPr>
+        <w:t xml:space="preserve"> </w:t>
+      </w:r>
+      <w:proofErr w:type="spellStart"/>
+      <w:r>
+        <w:rPr>
+          <w:rFonts w:asciiTheme="minorHAnsi" w:hAnsiTheme="minorHAnsi" w:cs="Helvetica"/>
+          <w:b/>
+          <w:color w:val="000000" w:themeColor="text1"/>
+          <w:sz w:val="22"/>
+          <w:szCs w:val="22"/>
+        </w:rPr>
+        <w:t>Distribuite</w:t>
+      </w:r>
+      <w:proofErr w:type="spellEnd"/>
     </w:p>
     <w:p>
       <w:pPr>
@@ -1800,7 +2331,7 @@
         </w:rPr>
         <w:t>The core of Cloud Haskell’s concurrency and distribution support resides in the </w:t>
       </w:r>
-      <w:hyperlink r:id="rId28" w:history="1">
+      <w:hyperlink r:id="rId25" w:history="1">
         <w:r>
           <w:rPr>
             <w:rFonts w:eastAsia="Times New Roman" w:cs="Helvetica"/>
@@ -1899,6 +2430,7 @@
         </w:rPr>
         <w:t>Most of this is easy enough to follow in the haddock documentation and the various tutorials. Here we focus on the essential </w:t>
       </w:r>
+      <w:proofErr w:type="spellStart"/>
       <w:r>
         <w:rPr>
           <w:rFonts w:eastAsia="Times New Roman" w:cs="Helvetica"/>
@@ -1913,7 +2445,15 @@
           <w:rFonts w:eastAsia="Times New Roman" w:cs="Helvetica"/>
           <w:color w:val="000000" w:themeColor="text1"/>
         </w:rPr>
-        <w:t>behind the process layer.</w:t>
+        <w:t>behind</w:t>
+      </w:r>
+      <w:proofErr w:type="spellEnd"/>
+      <w:r>
+        <w:rPr>
+          <w:rFonts w:eastAsia="Times New Roman" w:cs="Helvetica"/>
+          <w:color w:val="000000" w:themeColor="text1"/>
+        </w:rPr>
+        <w:t xml:space="preserve"> the process layer.</w:t>
       </w:r>
     </w:p>
     <w:p>
@@ -1932,6 +2472,7 @@
         </w:rPr>
         <w:t>A concurrent process is somewhat like a Haskell thread - in fact it is a </w:t>
       </w:r>
+      <w:proofErr w:type="spellStart"/>
       <w:r>
         <w:rPr>
           <w:rFonts w:eastAsia="Times New Roman" w:cs="Consolas"/>
@@ -1941,6 +2482,7 @@
         </w:rPr>
         <w:t>forkIO</w:t>
       </w:r>
+      <w:proofErr w:type="spellEnd"/>
       <w:r>
         <w:rPr>
           <w:rFonts w:eastAsia="Times New Roman" w:cs="Helvetica"/>
@@ -1995,8 +2537,25 @@
           <w:rFonts w:eastAsia="Times New Roman" w:cs="Helvetica"/>
           <w:color w:val="000000" w:themeColor="text1"/>
         </w:rPr>
-        <w:t> monad. Our process will look like any other monad code, plus we provide and instance of </w:t>
-      </w:r>
+        <w:t xml:space="preserve"> monad. Our process will look like any other monad code, plus we provide </w:t>
+      </w:r>
+      <w:proofErr w:type="spellStart"/>
+      <w:r>
+        <w:rPr>
+          <w:rFonts w:eastAsia="Times New Roman" w:cs="Helvetica"/>
+          <w:color w:val="000000" w:themeColor="text1"/>
+        </w:rPr>
+        <w:t>and</w:t>
+      </w:r>
+      <w:proofErr w:type="spellEnd"/>
+      <w:r>
+        <w:rPr>
+          <w:rFonts w:eastAsia="Times New Roman" w:cs="Helvetica"/>
+          <w:color w:val="000000" w:themeColor="text1"/>
+        </w:rPr>
+        <w:t xml:space="preserve"> instance of </w:t>
+      </w:r>
+      <w:proofErr w:type="spellStart"/>
       <w:r>
         <w:rPr>
           <w:rFonts w:eastAsia="Times New Roman" w:cs="Consolas"/>
@@ -2006,6 +2565,7 @@
         </w:rPr>
         <w:t>MonadIO</w:t>
       </w:r>
+      <w:proofErr w:type="spellEnd"/>
       <w:r>
         <w:rPr>
           <w:rFonts w:eastAsia="Times New Roman" w:cs="Helvetica"/>
@@ -2029,6 +2589,7 @@
         </w:rPr>
         <w:t>, so you can </w:t>
       </w:r>
+      <w:proofErr w:type="spellStart"/>
       <w:r>
         <w:rPr>
           <w:rFonts w:eastAsia="Times New Roman" w:cs="Consolas"/>
@@ -2038,6 +2599,7 @@
         </w:rPr>
         <w:t>liftIO</w:t>
       </w:r>
+      <w:proofErr w:type="spellEnd"/>
       <w:r>
         <w:rPr>
           <w:rFonts w:eastAsia="Times New Roman" w:cs="Helvetica"/>
@@ -2062,6 +2624,7 @@
         </w:rPr>
         <w:t>Processes reside on nodes, which in our implementation map directly to the </w:t>
       </w:r>
+      <w:proofErr w:type="spellStart"/>
       <w:r>
         <w:rPr>
           <w:rFonts w:eastAsia="Times New Roman" w:cs="Consolas"/>
@@ -2071,6 +2634,7 @@
         </w:rPr>
         <w:t>Control.Distributed.Processes.Node</w:t>
       </w:r>
+      <w:proofErr w:type="spellEnd"/>
       <w:r>
         <w:rPr>
           <w:rFonts w:eastAsia="Times New Roman" w:cs="Helvetica"/>
@@ -2078,6 +2642,7 @@
         </w:rPr>
         <w:t> module. Given a configured </w:t>
       </w:r>
+      <w:proofErr w:type="spellStart"/>
       <w:r>
         <w:rPr>
           <w:rFonts w:eastAsia="Times New Roman" w:cs="Consolas"/>
@@ -2087,6 +2652,7 @@
         </w:rPr>
         <w:t>Network.Transport</w:t>
       </w:r>
+      <w:proofErr w:type="spellEnd"/>
       <w:r>
         <w:rPr>
           <w:rFonts w:eastAsia="Times New Roman" w:cs="Helvetica"/>
@@ -2121,7 +2687,7 @@
                     </pic:cNvPicPr>
                   </pic:nvPicPr>
                   <pic:blipFill>
-                    <a:blip r:embed="rId29">
+                    <a:blip r:embed="rId26">
                       <a:extLst>
                         <a:ext uri="{28A0092B-C50C-407E-A947-70E740481C1C}">
                           <a14:useLocalDpi xmlns:a14="http://schemas.microsoft.com/office/drawing/2010/main" val="0"/>
@@ -2228,6 +2794,7 @@
         </w:rPr>
         <w:t> </w:t>
       </w:r>
+      <w:proofErr w:type="spellStart"/>
       <w:r>
         <w:rPr>
           <w:rStyle w:val="HTMLCode"/>
@@ -2240,6 +2807,7 @@
         </w:rPr>
         <w:t>Network.Transport</w:t>
       </w:r>
+      <w:proofErr w:type="spellEnd"/>
       <w:r>
         <w:rPr>
           <w:rStyle w:val="apple-converted-space"/>
@@ -2308,7 +2876,7 @@
                     </pic:cNvPicPr>
                   </pic:nvPicPr>
                   <pic:blipFill>
-                    <a:blip r:embed="rId30">
+                    <a:blip r:embed="rId27">
                       <a:extLst>
                         <a:ext uri="{28A0092B-C50C-407E-A947-70E740481C1C}">
                           <a14:useLocalDpi xmlns:a14="http://schemas.microsoft.com/office/drawing/2010/main" val="0"/>
@@ -2361,18 +2929,26 @@
           <w:shd w:val="clear" w:color="auto" w:fill="FFFFFF"/>
         </w:rPr>
         <w:lastRenderedPageBreak/>
-        <w:t>Once we’ve spawned some processes, they can communicate with one another using the messaging primitives provided by [distributed-processes][distributed-processes], which are well documented in the haddocks.</w:t>
-      </w:r>
-    </w:p>
-    <w:p>
-      <w:pPr>
-        <w:pStyle w:val="NoSpacing"/>
+        <w:t>Once we’ve spawned some processes, they can communicate with one another using the messaging primitives provided by [distributed-processes</w:t>
+      </w:r>
+      <w:proofErr w:type="gramStart"/>
+      <w:r>
         <w:rPr>
           <w:rFonts w:cs="Helvetica"/>
           <w:color w:val="000000" w:themeColor="text1"/>
           <w:shd w:val="clear" w:color="auto" w:fill="FFFFFF"/>
         </w:rPr>
-      </w:pPr>
+        <w:t>][</w:t>
+      </w:r>
+      <w:proofErr w:type="gramEnd"/>
+      <w:r>
+        <w:rPr>
+          <w:rFonts w:cs="Helvetica"/>
+          <w:color w:val="000000" w:themeColor="text1"/>
+          <w:shd w:val="clear" w:color="auto" w:fill="FFFFFF"/>
+        </w:rPr>
+        <w:t>distributed-processes], which are well documented in the haddocks.</w:t>
+      </w:r>
     </w:p>
     <w:p>
       <w:pPr>
@@ -2391,11 +2967,23 @@
       <w:pPr>
         <w:pStyle w:val="NoSpacing"/>
         <w:rPr>
-          <w:rFonts w:cs="Helvetica"/>
-          <w:color w:val="000000" w:themeColor="text1"/>
-          <w:shd w:val="clear" w:color="auto" w:fill="FFFFFF"/>
-        </w:rPr>
-      </w:pPr>
+          <w:color w:val="000000" w:themeColor="text1"/>
+        </w:rPr>
+      </w:pPr>
+    </w:p>
+    <w:p>
+      <w:pPr>
+        <w:pStyle w:val="NoSpacing"/>
+        <w:rPr>
+          <w:color w:val="000000" w:themeColor="text1"/>
+        </w:rPr>
+      </w:pPr>
+      <w:r>
+        <w:rPr>
+          <w:color w:val="000000" w:themeColor="text1"/>
+        </w:rPr>
+        <w:t>TECH SHIT:</w:t>
+      </w:r>
     </w:p>
     <w:p>
       <w:pPr>
@@ -2404,27 +2992,36 @@
           <w:bottom w:val="single" w:sz="6" w:space="1" w:color="auto"/>
         </w:pBdr>
         <w:rPr>
-          <w:rFonts w:cs="Helvetica"/>
-          <w:b/>
-          <w:color w:val="000000" w:themeColor="text1"/>
-          <w:shd w:val="clear" w:color="auto" w:fill="FFFFFF"/>
-        </w:rPr>
-      </w:pPr>
-      <w:r>
-        <w:rPr>
-          <w:rFonts w:cs="Helvetica"/>
-          <w:b/>
-          <w:color w:val="000000" w:themeColor="text1"/>
-          <w:shd w:val="clear" w:color="auto" w:fill="FFFFFF"/>
-        </w:rPr>
-        <w:t>TECH SHIT</w:t>
-      </w:r>
-      <w:r>
-        <w:rPr>
-          <w:rFonts w:cs="Helvetica"/>
-          <w:b/>
-          <w:color w:val="000000" w:themeColor="text1"/>
-          <w:shd w:val="clear" w:color="auto" w:fill="FFFFFF"/>
+          <w:color w:val="000000" w:themeColor="text1"/>
+        </w:rPr>
+      </w:pPr>
+    </w:p>
+    <w:p>
+      <w:pPr>
+        <w:pStyle w:val="NoSpacing"/>
+        <w:rPr>
+          <w:color w:val="000000" w:themeColor="text1"/>
+        </w:rPr>
+      </w:pPr>
+    </w:p>
+    <w:p>
+      <w:pPr>
+        <w:pStyle w:val="NoSpacing"/>
+        <w:rPr>
+          <w:color w:val="000000" w:themeColor="text1"/>
+        </w:rPr>
+      </w:pPr>
+      <w:proofErr w:type="spellStart"/>
+      <w:r>
+        <w:rPr>
+          <w:color w:val="000000" w:themeColor="text1"/>
+        </w:rPr>
+        <w:t>Exemple</w:t>
+      </w:r>
+      <w:proofErr w:type="spellEnd"/>
+      <w:r>
+        <w:rPr>
+          <w:color w:val="000000" w:themeColor="text1"/>
         </w:rPr>
         <w:t>:</w:t>
       </w:r>
@@ -2432,27 +3029,429 @@
     <w:p>
       <w:pPr>
         <w:pStyle w:val="NoSpacing"/>
-        <w:pBdr>
-          <w:bottom w:val="single" w:sz="6" w:space="1" w:color="auto"/>
-        </w:pBdr>
-        <w:rPr>
-          <w:rFonts w:cs="Helvetica"/>
-          <w:b/>
-          <w:color w:val="000000" w:themeColor="text1"/>
-          <w:shd w:val="clear" w:color="auto" w:fill="FFFFFF"/>
-        </w:rPr>
-      </w:pPr>
+        <w:rPr>
+          <w:color w:val="000000" w:themeColor="text1"/>
+        </w:rPr>
+      </w:pPr>
+    </w:p>
+    <w:p>
+      <w:pPr>
+        <w:pStyle w:val="NoSpacing"/>
+        <w:rPr>
+          <w:color w:val="000000" w:themeColor="text1"/>
+        </w:rPr>
+      </w:pPr>
+      <w:r>
+        <w:rPr>
+          <w:color w:val="000000" w:themeColor="text1"/>
+        </w:rPr>
+        <w:t>Prerequisites</w:t>
+      </w:r>
       <w:bookmarkStart w:id="0" w:name="_GoBack"/>
       <w:bookmarkEnd w:id="0"/>
+      <w:r>
+        <w:rPr>
+          <w:color w:val="000000" w:themeColor="text1"/>
+        </w:rPr>
+        <w:t xml:space="preserve"> : </w:t>
+      </w:r>
+    </w:p>
+    <w:p>
+      <w:pPr>
+        <w:pStyle w:val="NormalWeb"/>
+        <w:shd w:val="clear" w:color="auto" w:fill="FFFFFF"/>
+        <w:spacing w:before="0" w:beforeAutospacing="0" w:after="150" w:afterAutospacing="0" w:line="300" w:lineRule="atLeast"/>
+        <w:rPr>
+          <w:rFonts w:asciiTheme="minorHAnsi" w:hAnsiTheme="minorHAnsi" w:cs="Helvetica"/>
+          <w:sz w:val="22"/>
+          <w:szCs w:val="22"/>
+        </w:rPr>
+      </w:pPr>
+      <w:r>
+        <w:rPr>
+          <w:rFonts w:asciiTheme="minorHAnsi" w:hAnsiTheme="minorHAnsi" w:cs="Helvetica"/>
+          <w:sz w:val="22"/>
+          <w:szCs w:val="22"/>
+        </w:rPr>
+        <w:t>In order to go through this tutorial, you will need a working Haskell environment. If you don’t already have one follow the instructions</w:t>
+      </w:r>
+      <w:r>
+        <w:rPr>
+          <w:rStyle w:val="apple-converted-space"/>
+          <w:rFonts w:asciiTheme="minorHAnsi" w:hAnsiTheme="minorHAnsi" w:cs="Helvetica"/>
+          <w:sz w:val="22"/>
+          <w:szCs w:val="22"/>
+        </w:rPr>
+        <w:t> </w:t>
+      </w:r>
+      <w:hyperlink r:id="rId28" w:history="1">
+        <w:r>
+          <w:rPr>
+            <w:rStyle w:val="Hyperlink"/>
+            <w:rFonts w:asciiTheme="minorHAnsi" w:hAnsiTheme="minorHAnsi" w:cs="Helvetica"/>
+            <w:color w:val="auto"/>
+            <w:sz w:val="22"/>
+            <w:szCs w:val="22"/>
+            <w:u w:val="none"/>
+          </w:rPr>
+          <w:t>here</w:t>
+        </w:r>
+      </w:hyperlink>
+      <w:r>
+        <w:rPr>
+          <w:rFonts w:asciiTheme="minorHAnsi" w:hAnsiTheme="minorHAnsi" w:cs="Helvetica"/>
+          <w:sz w:val="22"/>
+          <w:szCs w:val="22"/>
+        </w:rPr>
+        <w:t xml:space="preserve"> </w:t>
+      </w:r>
+      <w:r>
+        <w:rPr>
+          <w:rFonts w:asciiTheme="minorHAnsi" w:hAnsiTheme="minorHAnsi" w:cs="Helvetica"/>
+          <w:sz w:val="22"/>
+          <w:szCs w:val="22"/>
+        </w:rPr>
+        <w:t>to install the compiler and then</w:t>
+      </w:r>
+      <w:r>
+        <w:rPr>
+          <w:rStyle w:val="apple-converted-space"/>
+          <w:rFonts w:asciiTheme="minorHAnsi" w:hAnsiTheme="minorHAnsi" w:cs="Helvetica"/>
+          <w:sz w:val="22"/>
+          <w:szCs w:val="22"/>
+        </w:rPr>
+        <w:t> </w:t>
+      </w:r>
+      <w:hyperlink r:id="rId29" w:history="1">
+        <w:r>
+          <w:rPr>
+            <w:rStyle w:val="Hyperlink"/>
+            <w:rFonts w:asciiTheme="minorHAnsi" w:hAnsiTheme="minorHAnsi" w:cs="Helvetica"/>
+            <w:color w:val="auto"/>
+            <w:sz w:val="22"/>
+            <w:szCs w:val="22"/>
+            <w:u w:val="none"/>
+          </w:rPr>
+          <w:t>go here</w:t>
+        </w:r>
+      </w:hyperlink>
+      <w:r>
+        <w:rPr>
+          <w:rStyle w:val="apple-converted-space"/>
+          <w:rFonts w:asciiTheme="minorHAnsi" w:hAnsiTheme="minorHAnsi" w:cs="Helvetica"/>
+          <w:sz w:val="22"/>
+          <w:szCs w:val="22"/>
+        </w:rPr>
+        <w:t> </w:t>
+      </w:r>
+      <w:r>
+        <w:rPr>
+          <w:rFonts w:asciiTheme="minorHAnsi" w:hAnsiTheme="minorHAnsi" w:cs="Helvetica"/>
+          <w:sz w:val="22"/>
+          <w:szCs w:val="22"/>
+        </w:rPr>
+        <w:t>to install</w:t>
+      </w:r>
+      <w:r>
+        <w:rPr>
+          <w:rStyle w:val="apple-converted-space"/>
+          <w:rFonts w:asciiTheme="minorHAnsi" w:hAnsiTheme="minorHAnsi" w:cs="Helvetica"/>
+          <w:sz w:val="22"/>
+          <w:szCs w:val="22"/>
+        </w:rPr>
+        <w:t> </w:t>
+      </w:r>
+      <w:r>
+        <w:rPr>
+          <w:rStyle w:val="HTMLCode"/>
+          <w:rFonts w:asciiTheme="minorHAnsi" w:hAnsiTheme="minorHAnsi" w:cs="Consolas"/>
+          <w:sz w:val="22"/>
+          <w:szCs w:val="22"/>
+          <w:bdr w:val="single" w:sz="6" w:space="2" w:color="E1E1E8" w:frame="1"/>
+          <w:shd w:val="clear" w:color="auto" w:fill="F7F7F9"/>
+        </w:rPr>
+        <w:t>stack</w:t>
+      </w:r>
+      <w:r>
+        <w:rPr>
+          <w:rFonts w:asciiTheme="minorHAnsi" w:hAnsiTheme="minorHAnsi" w:cs="Helvetica"/>
+          <w:sz w:val="22"/>
+          <w:szCs w:val="22"/>
+        </w:rPr>
+        <w:t>, a popular build tool for Haskell projects.</w:t>
+      </w:r>
+    </w:p>
+    <w:p>
+      <w:pPr>
+        <w:pStyle w:val="NormalWeb"/>
+        <w:shd w:val="clear" w:color="auto" w:fill="FFFFFF"/>
+        <w:spacing w:before="0" w:beforeAutospacing="0" w:after="150" w:afterAutospacing="0" w:line="300" w:lineRule="atLeast"/>
+        <w:rPr>
+          <w:rFonts w:asciiTheme="minorHAnsi" w:hAnsiTheme="minorHAnsi" w:cs="Helvetica"/>
+          <w:sz w:val="22"/>
+          <w:szCs w:val="22"/>
+        </w:rPr>
+      </w:pPr>
+      <w:r>
+        <w:rPr>
+          <w:rFonts w:asciiTheme="minorHAnsi" w:hAnsiTheme="minorHAnsi" w:cs="Helvetica"/>
+          <w:sz w:val="22"/>
+          <w:szCs w:val="22"/>
+        </w:rPr>
+        <w:t>Once you’re up and running, you’ll want to get hold of the</w:t>
+      </w:r>
+      <w:r>
+        <w:rPr>
+          <w:rStyle w:val="apple-converted-space"/>
+          <w:rFonts w:asciiTheme="minorHAnsi" w:hAnsiTheme="minorHAnsi" w:cs="Helvetica"/>
+          <w:sz w:val="22"/>
+          <w:szCs w:val="22"/>
+        </w:rPr>
+        <w:t> </w:t>
+      </w:r>
+      <w:r>
+        <w:rPr>
+          <w:rStyle w:val="HTMLCode"/>
+          <w:rFonts w:asciiTheme="minorHAnsi" w:hAnsiTheme="minorHAnsi" w:cs="Consolas"/>
+          <w:sz w:val="22"/>
+          <w:szCs w:val="22"/>
+          <w:bdr w:val="single" w:sz="6" w:space="2" w:color="E1E1E8" w:frame="1"/>
+          <w:shd w:val="clear" w:color="auto" w:fill="F7F7F9"/>
+        </w:rPr>
+        <w:t>distributed-process</w:t>
+      </w:r>
+      <w:r>
+        <w:rPr>
+          <w:rStyle w:val="apple-converted-space"/>
+          <w:rFonts w:asciiTheme="minorHAnsi" w:hAnsiTheme="minorHAnsi" w:cs="Helvetica"/>
+          <w:sz w:val="22"/>
+          <w:szCs w:val="22"/>
+        </w:rPr>
+        <w:t> </w:t>
+      </w:r>
+      <w:r>
+        <w:rPr>
+          <w:rFonts w:asciiTheme="minorHAnsi" w:hAnsiTheme="minorHAnsi" w:cs="Helvetica"/>
+          <w:sz w:val="22"/>
+          <w:szCs w:val="22"/>
+        </w:rPr>
+        <w:t>library and a choice of network transport backend. This guide will use the</w:t>
+      </w:r>
+      <w:r>
+        <w:rPr>
+          <w:rStyle w:val="apple-converted-space"/>
+          <w:rFonts w:asciiTheme="minorHAnsi" w:hAnsiTheme="minorHAnsi" w:cs="Helvetica"/>
+          <w:sz w:val="22"/>
+          <w:szCs w:val="22"/>
+        </w:rPr>
+        <w:t> </w:t>
+      </w:r>
+      <w:r>
+        <w:rPr>
+          <w:rStyle w:val="HTMLCode"/>
+          <w:rFonts w:asciiTheme="minorHAnsi" w:hAnsiTheme="minorHAnsi" w:cs="Consolas"/>
+          <w:sz w:val="22"/>
+          <w:szCs w:val="22"/>
+          <w:bdr w:val="single" w:sz="6" w:space="2" w:color="E1E1E8" w:frame="1"/>
+          <w:shd w:val="clear" w:color="auto" w:fill="F7F7F9"/>
+        </w:rPr>
+        <w:t>network-transport-</w:t>
+      </w:r>
+      <w:proofErr w:type="spellStart"/>
+      <w:r>
+        <w:rPr>
+          <w:rStyle w:val="HTMLCode"/>
+          <w:rFonts w:asciiTheme="minorHAnsi" w:hAnsiTheme="minorHAnsi" w:cs="Consolas"/>
+          <w:sz w:val="22"/>
+          <w:szCs w:val="22"/>
+          <w:bdr w:val="single" w:sz="6" w:space="2" w:color="E1E1E8" w:frame="1"/>
+          <w:shd w:val="clear" w:color="auto" w:fill="F7F7F9"/>
+        </w:rPr>
+        <w:t>tcp</w:t>
+      </w:r>
+      <w:proofErr w:type="spellEnd"/>
+      <w:r>
+        <w:rPr>
+          <w:rStyle w:val="apple-converted-space"/>
+          <w:rFonts w:asciiTheme="minorHAnsi" w:hAnsiTheme="minorHAnsi" w:cs="Helvetica"/>
+          <w:sz w:val="22"/>
+          <w:szCs w:val="22"/>
+        </w:rPr>
+        <w:t> </w:t>
+      </w:r>
+      <w:r>
+        <w:rPr>
+          <w:rFonts w:asciiTheme="minorHAnsi" w:hAnsiTheme="minorHAnsi" w:cs="Helvetica"/>
+          <w:sz w:val="22"/>
+          <w:szCs w:val="22"/>
+        </w:rPr>
+        <w:t xml:space="preserve">backend, but other </w:t>
+      </w:r>
+      <w:proofErr w:type="spellStart"/>
+      <w:r>
+        <w:rPr>
+          <w:rFonts w:asciiTheme="minorHAnsi" w:hAnsiTheme="minorHAnsi" w:cs="Helvetica"/>
+          <w:sz w:val="22"/>
+          <w:szCs w:val="22"/>
+        </w:rPr>
+        <w:t>backends</w:t>
+      </w:r>
+      <w:proofErr w:type="spellEnd"/>
+      <w:r>
+        <w:rPr>
+          <w:rFonts w:asciiTheme="minorHAnsi" w:hAnsiTheme="minorHAnsi" w:cs="Helvetica"/>
+          <w:sz w:val="22"/>
+          <w:szCs w:val="22"/>
+        </w:rPr>
+        <w:t xml:space="preserve"> are available on</w:t>
+      </w:r>
+      <w:r>
+        <w:rPr>
+          <w:rStyle w:val="apple-converted-space"/>
+          <w:rFonts w:asciiTheme="minorHAnsi" w:hAnsiTheme="minorHAnsi" w:cs="Helvetica"/>
+          <w:sz w:val="22"/>
+          <w:szCs w:val="22"/>
+        </w:rPr>
+        <w:t> </w:t>
+      </w:r>
+      <w:proofErr w:type="spellStart"/>
+      <w:r>
+        <w:rPr>
+          <w:rFonts w:asciiTheme="minorHAnsi" w:hAnsiTheme="minorHAnsi" w:cs="Helvetica"/>
+          <w:sz w:val="22"/>
+          <w:szCs w:val="22"/>
+        </w:rPr>
+        <w:fldChar w:fldCharType="begin"/>
+      </w:r>
+      <w:r>
+        <w:rPr>
+          <w:rFonts w:asciiTheme="minorHAnsi" w:hAnsiTheme="minorHAnsi" w:cs="Helvetica"/>
+          <w:sz w:val="22"/>
+          <w:szCs w:val="22"/>
+        </w:rPr>
+        <w:instrText xml:space="preserve"> HYPERLINK "https://hackage.haskell.org/" </w:instrText>
+      </w:r>
+      <w:r>
+        <w:rPr>
+          <w:rFonts w:asciiTheme="minorHAnsi" w:hAnsiTheme="minorHAnsi" w:cs="Helvetica"/>
+          <w:sz w:val="22"/>
+          <w:szCs w:val="22"/>
+        </w:rPr>
+        <w:fldChar w:fldCharType="separate"/>
+      </w:r>
+      <w:r>
+        <w:rPr>
+          <w:rStyle w:val="Hyperlink"/>
+          <w:rFonts w:asciiTheme="minorHAnsi" w:hAnsiTheme="minorHAnsi" w:cs="Helvetica"/>
+          <w:color w:val="auto"/>
+          <w:sz w:val="22"/>
+          <w:szCs w:val="22"/>
+          <w:u w:val="none"/>
+        </w:rPr>
+        <w:t>Hackage</w:t>
+      </w:r>
+      <w:proofErr w:type="spellEnd"/>
+      <w:r>
+        <w:rPr>
+          <w:rFonts w:asciiTheme="minorHAnsi" w:hAnsiTheme="minorHAnsi" w:cs="Helvetica"/>
+          <w:sz w:val="22"/>
+          <w:szCs w:val="22"/>
+        </w:rPr>
+        <w:fldChar w:fldCharType="end"/>
+      </w:r>
+      <w:r>
+        <w:rPr>
+          <w:rStyle w:val="apple-converted-space"/>
+          <w:rFonts w:asciiTheme="minorHAnsi" w:hAnsiTheme="minorHAnsi" w:cs="Helvetica"/>
+          <w:sz w:val="22"/>
+          <w:szCs w:val="22"/>
+        </w:rPr>
+        <w:t> </w:t>
+      </w:r>
+      <w:r>
+        <w:rPr>
+          <w:rFonts w:asciiTheme="minorHAnsi" w:hAnsiTheme="minorHAnsi" w:cs="Helvetica"/>
+          <w:sz w:val="22"/>
+          <w:szCs w:val="22"/>
+        </w:rPr>
+        <w:t>and</w:t>
+      </w:r>
+      <w:r>
+        <w:rPr>
+          <w:rStyle w:val="apple-converted-space"/>
+          <w:rFonts w:asciiTheme="minorHAnsi" w:hAnsiTheme="minorHAnsi" w:cs="Helvetica"/>
+          <w:sz w:val="22"/>
+          <w:szCs w:val="22"/>
+        </w:rPr>
+        <w:t> </w:t>
+      </w:r>
+      <w:proofErr w:type="spellStart"/>
+      <w:r>
+        <w:rPr>
+          <w:rFonts w:asciiTheme="minorHAnsi" w:hAnsiTheme="minorHAnsi" w:cs="Helvetica"/>
+          <w:sz w:val="22"/>
+          <w:szCs w:val="22"/>
+        </w:rPr>
+        <w:fldChar w:fldCharType="begin"/>
+      </w:r>
+      <w:r>
+        <w:rPr>
+          <w:rFonts w:asciiTheme="minorHAnsi" w:hAnsiTheme="minorHAnsi" w:cs="Helvetica"/>
+          <w:sz w:val="22"/>
+          <w:szCs w:val="22"/>
+        </w:rPr>
+        <w:instrText xml:space="preserve"> HYPERLINK "https://github.com/" </w:instrText>
+      </w:r>
+      <w:r>
+        <w:rPr>
+          <w:rFonts w:asciiTheme="minorHAnsi" w:hAnsiTheme="minorHAnsi" w:cs="Helvetica"/>
+          <w:sz w:val="22"/>
+          <w:szCs w:val="22"/>
+        </w:rPr>
+        <w:fldChar w:fldCharType="separate"/>
+      </w:r>
+      <w:r>
+        <w:rPr>
+          <w:rStyle w:val="Hyperlink"/>
+          <w:rFonts w:asciiTheme="minorHAnsi" w:hAnsiTheme="minorHAnsi" w:cs="Helvetica"/>
+          <w:color w:val="auto"/>
+          <w:sz w:val="22"/>
+          <w:szCs w:val="22"/>
+          <w:u w:val="none"/>
+        </w:rPr>
+        <w:t>GitHub</w:t>
+      </w:r>
+      <w:proofErr w:type="spellEnd"/>
+      <w:r>
+        <w:rPr>
+          <w:rFonts w:asciiTheme="minorHAnsi" w:hAnsiTheme="minorHAnsi" w:cs="Helvetica"/>
+          <w:sz w:val="22"/>
+          <w:szCs w:val="22"/>
+        </w:rPr>
+        <w:fldChar w:fldCharType="end"/>
+      </w:r>
+      <w:r>
+        <w:rPr>
+          <w:rFonts w:asciiTheme="minorHAnsi" w:hAnsiTheme="minorHAnsi" w:cs="Helvetica"/>
+          <w:sz w:val="22"/>
+          <w:szCs w:val="22"/>
+        </w:rPr>
+        <w:t>.</w:t>
+      </w:r>
     </w:p>
     <w:p>
       <w:pPr>
         <w:pStyle w:val="NoSpacing"/>
         <w:rPr>
-          <w:rFonts w:cs="Helvetica"/>
-          <w:b/>
-          <w:color w:val="000000" w:themeColor="text1"/>
-          <w:shd w:val="clear" w:color="auto" w:fill="FFFFFF"/>
+          <w:color w:val="000000" w:themeColor="text1"/>
+        </w:rPr>
+      </w:pPr>
+    </w:p>
+    <w:p>
+      <w:pPr>
+        <w:pStyle w:val="NoSpacing"/>
+        <w:rPr>
+          <w:color w:val="000000" w:themeColor="text1"/>
         </w:rPr>
       </w:pPr>
     </w:p>

</xml_diff>